<commit_message>
Conversión a PDF terminada
</commit_message>
<xml_diff>
--- a/public/anexos/plantillas/anexo0.docx
+++ b/public/anexos/plantillas/anexo0.docx
@@ -534,9 +534,27 @@
                 <w:sz w:val="21"/>
                 <w:szCs w:val="21"/>
                 <w:rtl w:val="0"/>
+              </w:rPr>
+              <w:t>ele</w:t>
+            </w:r>
+            <w:r>
+              <w:rPr>
+                <w:rFonts w:ascii="Candara" w:hAnsi="Candara" w:eastAsia="Candara" w:cs="Candara"/>
+                <w:sz w:val="21"/>
+                <w:szCs w:val="21"/>
+                <w:rtl w:val="0"/>
+              </w:rPr>
+              <w:t>f</w:t>
+            </w:r>
+            <w:r>
+              <w:rPr>
+                <w:rFonts w:hint="default" w:ascii="Candara" w:hAnsi="Candara" w:eastAsia="Candara" w:cs="Candara"/>
+                <w:sz w:val="21"/>
+                <w:szCs w:val="21"/>
+                <w:rtl w:val="0"/>
                 <w:lang/>
               </w:rPr>
-              <w:t>ele</w:t>
+              <w:t>o</w:t>
             </w:r>
             <w:bookmarkStart w:id="0" w:name="_GoBack"/>
             <w:bookmarkEnd w:id="0"/>
@@ -547,7 +565,7 @@
                 <w:szCs w:val="21"/>
                 <w:rtl w:val="0"/>
               </w:rPr>
-              <w:t xml:space="preserve">fno}, e-mail ${empresa.email}. </w:t>
+              <w:t xml:space="preserve">no}, e-mail ${empresa.email}. </w:t>
             </w:r>
           </w:p>
           <w:p>

</xml_diff>

<commit_message>
Fix - Añadir empresa - Crear convenio - Generar anexo 0
</commit_message>
<xml_diff>
--- a/public/anexos/plantillas/anexo0.docx
+++ b/public/anexos/plantillas/anexo0.docx
@@ -437,8 +437,10 @@
                 <w:szCs w:val="21"/>
                 <w:rtl w:val="0"/>
               </w:rPr>
-              <w:t>cod_centro</w:t>
+              <w:t>cod</w:t>
             </w:r>
+            <w:bookmarkStart w:id="0" w:name="_GoBack"/>
+            <w:bookmarkEnd w:id="0"/>
             <w:r>
               <w:rPr>
                 <w:rFonts w:ascii="Candara" w:hAnsi="Candara" w:eastAsia="Candara" w:cs="Candara"/>
@@ -552,12 +554,9 @@
                 <w:sz w:val="21"/>
                 <w:szCs w:val="21"/>
                 <w:rtl w:val="0"/>
-                <w:lang/>
               </w:rPr>
               <w:t>o</w:t>
             </w:r>
-            <w:bookmarkStart w:id="0" w:name="_GoBack"/>
-            <w:bookmarkEnd w:id="0"/>
             <w:r>
               <w:rPr>
                 <w:rFonts w:ascii="Candara" w:hAnsi="Candara" w:eastAsia="Candara" w:cs="Candara"/>

</xml_diff>